<commit_message>
Actualizando caso de uso full
</commit_message>
<xml_diff>
--- a/Modelo caso de uso full.docx
+++ b/Modelo caso de uso full.docx
@@ -1,6 +1,6 @@
 
 <file path=word/document.xml><?xml version="1.0" encoding="utf-8"?>
-<w:document xmlns:wpc="http://schemas.microsoft.com/office/word/2010/wordprocessingCanvas" xmlns:cx="http://schemas.microsoft.com/office/drawing/2014/chartex" xmlns:cx1="http://schemas.microsoft.com/office/drawing/2015/9/8/chartex" xmlns:cx2="http://schemas.microsoft.com/office/drawing/2015/10/21/chartex" xmlns:cx3="http://schemas.microsoft.com/office/drawing/2016/5/9/chartex" xmlns:cx4="http://schemas.microsoft.com/office/drawing/2016/5/10/chartex" xmlns:cx5="http://schemas.microsoft.com/office/drawing/2016/5/11/chartex" xmlns:cx6="http://schemas.microsoft.com/office/drawing/2016/5/12/chartex" xmlns:cx7="http://schemas.microsoft.com/office/drawing/2016/5/13/chartex" xmlns:cx8="http://schemas.microsoft.com/office/drawing/2016/5/14/chartex" xmlns:mc="http://schemas.openxmlformats.org/markup-compatibility/2006" xmlns:aink="http://schemas.microsoft.com/office/drawing/2016/ink" xmlns:am3d="http://schemas.microsoft.com/office/drawing/2017/model3d" xmlns:o="urn:schemas-microsoft-com:office:office" xmlns:oel="http://schemas.microsoft.com/office/2019/extlst" xmlns:r="http://schemas.openxmlformats.org/officeDocument/2006/relationships" xmlns:m="http://schemas.openxmlformats.org/officeDocument/2006/math" xmlns:v="urn:schemas-microsoft-com:vml" xmlns:wp14="http://schemas.microsoft.com/office/word/2010/wordprocessingDrawing" xmlns:wp="http://schemas.openxmlformats.org/drawingml/2006/wordprocessingDrawing" xmlns:w10="urn:schemas-microsoft-com:office:word" xmlns:w="http://schemas.openxmlformats.org/wordprocessingml/2006/main" xmlns:w14="http://schemas.microsoft.com/office/word/2010/wordml" xmlns:w15="http://schemas.microsoft.com/office/word/2012/wordml" xmlns:w16cex="http://schemas.microsoft.com/office/word/2018/wordml/cex" xmlns:w16cid="http://schemas.microsoft.com/office/word/2016/wordml/cid" xmlns:w16="http://schemas.microsoft.com/office/word/2018/wordml" xmlns:w16sdtdh="http://schemas.microsoft.com/office/word/2020/wordml/sdtdatahash" xmlns:w16se="http://schemas.microsoft.com/office/word/2015/wordml/symex" xmlns:wpg="http://schemas.microsoft.com/office/word/2010/wordprocessingGroup" xmlns:wpi="http://schemas.microsoft.com/office/word/2010/wordprocessingInk" xmlns:wne="http://schemas.microsoft.com/office/word/2006/wordml" xmlns:wps="http://schemas.microsoft.com/office/word/2010/wordprocessingShape" mc:Ignorable="w14 w15 w16se w16cid w16 w16cex w16sdtdh wp14">
+<w:document xmlns:wpc="http://schemas.microsoft.com/office/word/2010/wordprocessingCanvas" xmlns:cx="http://schemas.microsoft.com/office/drawing/2014/chartex" xmlns:mc="http://schemas.openxmlformats.org/markup-compatibility/2006" xmlns:o="urn:schemas-microsoft-com:office:office" xmlns:r="http://schemas.openxmlformats.org/officeDocument/2006/relationships" xmlns:m="http://schemas.openxmlformats.org/officeDocument/2006/math" xmlns:v="urn:schemas-microsoft-com:vml" xmlns:wp14="http://schemas.microsoft.com/office/word/2010/wordprocessingDrawing" xmlns:wp="http://schemas.openxmlformats.org/drawingml/2006/wordprocessingDrawing" xmlns:w10="urn:schemas-microsoft-com:office:word" xmlns:w="http://schemas.openxmlformats.org/wordprocessingml/2006/main" xmlns:w14="http://schemas.microsoft.com/office/word/2010/wordml" xmlns:w15="http://schemas.microsoft.com/office/word/2012/wordml" xmlns:w16se="http://schemas.microsoft.com/office/word/2015/wordml/symex" xmlns:wpg="http://schemas.microsoft.com/office/word/2010/wordprocessingGroup" xmlns:wpi="http://schemas.microsoft.com/office/word/2010/wordprocessingInk" xmlns:wne="http://schemas.microsoft.com/office/word/2006/wordml" xmlns:wps="http://schemas.microsoft.com/office/word/2010/wordprocessingShape" mc:Ignorable="w14 w15 w16se wp14">
   <w:body>
     <w:p>
       <w:pPr>
@@ -41,52 +41,43 @@
       <w:r>
         <w:rPr>
           <w:rFonts w:ascii="Arial" w:hAnsi="Arial" w:cs="Arial"/>
-        </w:rPr>
-        <w:t xml:space="preserve">&gt; Actor principal: coordinadora </w:t>
-      </w:r>
-    </w:p>
-    <w:p>
-      <w:pPr>
-        <w:pStyle w:val="NormalWeb"/>
-        <w:spacing w:before="0" w:beforeAutospacing="0" w:afterAutospacing="0"/>
-        <w:jc w:val="both"/>
-        <w:rPr>
-          <w:rFonts w:ascii="Arial" w:hAnsi="Arial" w:cs="Arial"/>
-        </w:rPr>
-      </w:pPr>
-    </w:p>
-    <w:p>
-      <w:pPr>
-        <w:pStyle w:val="NormalWeb"/>
-        <w:spacing w:before="0" w:beforeAutospacing="0" w:afterAutospacing="0"/>
-        <w:jc w:val="both"/>
-        <w:rPr>
-          <w:rFonts w:ascii="Arial" w:hAnsi="Arial" w:cs="Arial"/>
-        </w:rPr>
-      </w:pPr>
-      <w:r>
-        <w:rPr>
-          <w:rFonts w:ascii="Arial" w:hAnsi="Arial" w:cs="Arial"/>
-        </w:rPr>
-        <w:t xml:space="preserve">&gt; </w:t>
-      </w:r>
-      <w:r>
-        <w:rPr>
-          <w:rFonts w:ascii="Arial" w:hAnsi="Arial" w:cs="Arial"/>
-        </w:rPr>
-        <w:t xml:space="preserve">Personal involucrado e </w:t>
-      </w:r>
-      <w:r>
-        <w:rPr>
-          <w:rFonts w:ascii="Arial" w:hAnsi="Arial" w:cs="Arial"/>
-        </w:rPr>
-        <w:t>interés</w:t>
-      </w:r>
-      <w:r>
-        <w:rPr>
-          <w:rFonts w:ascii="Arial" w:hAnsi="Arial" w:cs="Arial"/>
-        </w:rPr>
-        <w:t>:</w:t>
+          <w:b/>
+        </w:rPr>
+        <w:t>&gt; Actor principal:</w:t>
+      </w:r>
+      <w:r>
+        <w:rPr>
+          <w:rFonts w:ascii="Arial" w:hAnsi="Arial" w:cs="Arial"/>
+        </w:rPr>
+        <w:t xml:space="preserve"> coordinadora </w:t>
+      </w:r>
+    </w:p>
+    <w:p>
+      <w:pPr>
+        <w:pStyle w:val="NormalWeb"/>
+        <w:spacing w:before="0" w:beforeAutospacing="0" w:afterAutospacing="0"/>
+        <w:jc w:val="both"/>
+        <w:rPr>
+          <w:rFonts w:ascii="Arial" w:hAnsi="Arial" w:cs="Arial"/>
+        </w:rPr>
+      </w:pPr>
+    </w:p>
+    <w:p>
+      <w:pPr>
+        <w:pStyle w:val="NormalWeb"/>
+        <w:spacing w:before="0" w:beforeAutospacing="0" w:afterAutospacing="0"/>
+        <w:jc w:val="both"/>
+        <w:rPr>
+          <w:rFonts w:ascii="Arial" w:hAnsi="Arial" w:cs="Arial"/>
+          <w:b/>
+        </w:rPr>
+      </w:pPr>
+      <w:r>
+        <w:rPr>
+          <w:rFonts w:ascii="Arial" w:hAnsi="Arial" w:cs="Arial"/>
+          <w:b/>
+        </w:rPr>
+        <w:t>&gt; Personal involucrado e interés:</w:t>
       </w:r>
     </w:p>
     <w:p>
@@ -104,14 +95,12 @@
         </w:rPr>
         <w:t>-</w:t>
       </w:r>
-      <w:proofErr w:type="gramStart"/>
       <w:r>
         <w:rPr>
           <w:rFonts w:ascii="Arial" w:hAnsi="Arial" w:cs="Arial"/>
         </w:rPr>
         <w:t>Jefe</w:t>
       </w:r>
-      <w:proofErr w:type="gramEnd"/>
       <w:r>
         <w:rPr>
           <w:rFonts w:ascii="Arial" w:hAnsi="Arial" w:cs="Arial"/>
@@ -128,47 +117,23 @@
         <w:rPr>
           <w:rFonts w:ascii="Arial" w:hAnsi="Arial" w:cs="Arial"/>
         </w:rPr>
-        <w:t xml:space="preserve">ón de estudios: Quiere hacer uso de las </w:t>
-      </w:r>
-      <w:r>
-        <w:rPr>
-          <w:rFonts w:ascii="Arial" w:hAnsi="Arial" w:cs="Arial"/>
-        </w:rPr>
-        <w:t>estadísticas</w:t>
-      </w:r>
-      <w:r>
-        <w:rPr>
-          <w:rFonts w:ascii="Arial" w:hAnsi="Arial" w:cs="Arial"/>
-        </w:rPr>
-        <w:t xml:space="preserve"> disponibles.</w:t>
-      </w:r>
-    </w:p>
-    <w:p>
-      <w:pPr>
-        <w:pStyle w:val="NormalWeb"/>
-        <w:spacing w:before="0" w:beforeAutospacing="0" w:afterAutospacing="0"/>
-        <w:jc w:val="both"/>
-        <w:rPr>
-          <w:rFonts w:ascii="Arial" w:hAnsi="Arial" w:cs="Arial"/>
-        </w:rPr>
-      </w:pPr>
-      <w:r>
-        <w:rPr>
-          <w:rFonts w:ascii="Arial" w:hAnsi="Arial" w:cs="Arial"/>
-        </w:rPr>
-        <w:t xml:space="preserve">-Coordinadora: Quiere la optimización y contar con la </w:t>
-      </w:r>
-      <w:r>
-        <w:rPr>
-          <w:rFonts w:ascii="Arial" w:hAnsi="Arial" w:cs="Arial"/>
-        </w:rPr>
-        <w:t>documentación</w:t>
-      </w:r>
-      <w:r>
-        <w:rPr>
-          <w:rFonts w:ascii="Arial" w:hAnsi="Arial" w:cs="Arial"/>
-        </w:rPr>
-        <w:t xml:space="preserve"> de manera digital junto con una mejor comunicación</w:t>
+        <w:t>ón de estudios: Quiere hacer uso de las estadísticas disponibles.</w:t>
+      </w:r>
+    </w:p>
+    <w:p>
+      <w:pPr>
+        <w:pStyle w:val="NormalWeb"/>
+        <w:spacing w:before="0" w:beforeAutospacing="0" w:afterAutospacing="0"/>
+        <w:jc w:val="both"/>
+        <w:rPr>
+          <w:rFonts w:ascii="Arial" w:hAnsi="Arial" w:cs="Arial"/>
+        </w:rPr>
+      </w:pPr>
+      <w:r>
+        <w:rPr>
+          <w:rFonts w:ascii="Arial" w:hAnsi="Arial" w:cs="Arial"/>
+        </w:rPr>
+        <w:t>-Coordinadora: Quiere la optimización y contar con la documentación de manera digital junto con una mejor comunicación</w:t>
       </w:r>
       <w:r>
         <w:rPr>
@@ -190,25 +155,7 @@
         <w:rPr>
           <w:rFonts w:ascii="Arial" w:hAnsi="Arial" w:cs="Arial"/>
         </w:rPr>
-        <w:t xml:space="preserve">-Alumno: Quiere una mejor comunicación, información </w:t>
-      </w:r>
-      <w:r>
-        <w:rPr>
-          <w:rFonts w:ascii="Arial" w:hAnsi="Arial" w:cs="Arial"/>
-        </w:rPr>
-        <w:t>rápida</w:t>
-      </w:r>
-      <w:r>
-        <w:rPr>
-          <w:rFonts w:ascii="Arial" w:hAnsi="Arial" w:cs="Arial"/>
-        </w:rPr>
-        <w:t xml:space="preserve"> clara y </w:t>
-      </w:r>
-      <w:r>
-        <w:rPr>
-          <w:rFonts w:ascii="Arial" w:hAnsi="Arial" w:cs="Arial"/>
-        </w:rPr>
-        <w:t>concisa</w:t>
+        <w:t>-Alumno: Quiere una mejor comunicación, información rápida clara y concisa</w:t>
       </w:r>
       <w:r>
         <w:rPr>
@@ -234,25 +181,15 @@
         <w:jc w:val="both"/>
         <w:rPr>
           <w:rFonts w:ascii="Arial" w:hAnsi="Arial" w:cs="Arial"/>
-        </w:rPr>
-      </w:pPr>
-      <w:r>
-        <w:rPr>
-          <w:rFonts w:ascii="Arial" w:hAnsi="Arial" w:cs="Arial"/>
-        </w:rPr>
-        <w:t>&gt;</w:t>
-      </w:r>
-      <w:r>
-        <w:rPr>
-          <w:rFonts w:ascii="Arial" w:hAnsi="Arial" w:cs="Arial"/>
-        </w:rPr>
-        <w:t>Precondiciones</w:t>
-      </w:r>
-      <w:r>
-        <w:rPr>
-          <w:rFonts w:ascii="Arial" w:hAnsi="Arial" w:cs="Arial"/>
-        </w:rPr>
-        <w:t>:</w:t>
+          <w:b/>
+        </w:rPr>
+      </w:pPr>
+      <w:r>
+        <w:rPr>
+          <w:rFonts w:ascii="Arial" w:hAnsi="Arial" w:cs="Arial"/>
+          <w:b/>
+        </w:rPr>
+        <w:t>&gt;Precondiciones:</w:t>
       </w:r>
     </w:p>
     <w:p>
@@ -340,31 +277,15 @@
         <w:jc w:val="both"/>
         <w:rPr>
           <w:rFonts w:ascii="Arial" w:hAnsi="Arial" w:cs="Arial"/>
-        </w:rPr>
-      </w:pPr>
-      <w:r>
-        <w:rPr>
-          <w:rFonts w:ascii="Arial" w:hAnsi="Arial" w:cs="Arial"/>
-        </w:rPr>
-        <w:t>&gt;G</w:t>
-      </w:r>
-      <w:r>
-        <w:rPr>
-          <w:rFonts w:ascii="Arial" w:hAnsi="Arial" w:cs="Arial"/>
-        </w:rPr>
-        <w:t>arantías</w:t>
-      </w:r>
-      <w:r>
-        <w:rPr>
-          <w:rFonts w:ascii="Arial" w:hAnsi="Arial" w:cs="Arial"/>
-        </w:rPr>
-        <w:t xml:space="preserve"> del éxito</w:t>
-      </w:r>
-      <w:r>
-        <w:rPr>
-          <w:rFonts w:ascii="Arial" w:hAnsi="Arial" w:cs="Arial"/>
-        </w:rPr>
-        <w:t>:</w:t>
+          <w:b/>
+        </w:rPr>
+      </w:pPr>
+      <w:r>
+        <w:rPr>
+          <w:rFonts w:ascii="Arial" w:hAnsi="Arial" w:cs="Arial"/>
+          <w:b/>
+        </w:rPr>
+        <w:t>&gt;Garantías del éxito:</w:t>
       </w:r>
     </w:p>
     <w:p>
@@ -408,13 +329,7 @@
         <w:rPr>
           <w:rFonts w:ascii="Arial" w:hAnsi="Arial" w:cs="Arial"/>
         </w:rPr>
-        <w:t>Alumno</w:t>
-      </w:r>
-      <w:r>
-        <w:rPr>
-          <w:rFonts w:ascii="Arial" w:hAnsi="Arial" w:cs="Arial"/>
-        </w:rPr>
-        <w:t xml:space="preserve"> realiza </w:t>
+        <w:t xml:space="preserve">Alumno realiza </w:t>
       </w:r>
       <w:r>
         <w:rPr>
@@ -514,14 +429,216 @@
         <w:jc w:val="both"/>
         <w:rPr>
           <w:rFonts w:ascii="Arial" w:hAnsi="Arial" w:cs="Arial"/>
-        </w:rPr>
-      </w:pPr>
-      <w:r>
-        <w:rPr>
-          <w:rFonts w:ascii="Arial" w:hAnsi="Arial" w:cs="Arial"/>
+          <w:b/>
+        </w:rPr>
+      </w:pPr>
+      <w:r>
+        <w:rPr>
+          <w:rFonts w:ascii="Arial" w:hAnsi="Arial" w:cs="Arial"/>
+          <w:b/>
         </w:rPr>
         <w:t>&gt;Escenario principal de éxito (o flujo básico):</w:t>
       </w:r>
+    </w:p>
+    <w:p>
+      <w:pPr>
+        <w:pStyle w:val="NormalWeb"/>
+        <w:numPr>
+          <w:ilvl w:val="0"/>
+          <w:numId w:val="1"/>
+        </w:numPr>
+        <w:spacing w:before="0" w:beforeAutospacing="0" w:afterAutospacing="0"/>
+        <w:jc w:val="both"/>
+        <w:rPr>
+          <w:rFonts w:ascii="Arial" w:hAnsi="Arial" w:cs="Arial"/>
+        </w:rPr>
+      </w:pPr>
+      <w:r>
+        <w:rPr>
+          <w:rFonts w:ascii="Arial" w:hAnsi="Arial" w:cs="Arial"/>
+        </w:rPr>
+        <w:t>El alumno captura la solicitud y los requisitos.</w:t>
+      </w:r>
+    </w:p>
+    <w:p>
+      <w:pPr>
+        <w:pStyle w:val="NormalWeb"/>
+        <w:numPr>
+          <w:ilvl w:val="0"/>
+          <w:numId w:val="1"/>
+        </w:numPr>
+        <w:spacing w:before="0" w:beforeAutospacing="0" w:afterAutospacing="0"/>
+        <w:jc w:val="both"/>
+        <w:rPr>
+          <w:rFonts w:ascii="Arial" w:hAnsi="Arial" w:cs="Arial"/>
+        </w:rPr>
+      </w:pPr>
+      <w:r>
+        <w:rPr>
+          <w:rFonts w:ascii="Arial" w:hAnsi="Arial" w:cs="Arial"/>
+        </w:rPr>
+        <w:t>El coordinador de origen evalúa los docum</w:t>
+      </w:r>
+      <w:r>
+        <w:rPr>
+          <w:rFonts w:ascii="Arial" w:hAnsi="Arial" w:cs="Arial"/>
+        </w:rPr>
+        <w:t>entos capturados por el alumno.</w:t>
+      </w:r>
+    </w:p>
+    <w:p>
+      <w:pPr>
+        <w:pStyle w:val="NormalWeb"/>
+        <w:numPr>
+          <w:ilvl w:val="0"/>
+          <w:numId w:val="1"/>
+        </w:numPr>
+        <w:spacing w:before="0" w:beforeAutospacing="0" w:afterAutospacing="0"/>
+        <w:jc w:val="both"/>
+        <w:rPr>
+          <w:rFonts w:ascii="Arial" w:hAnsi="Arial" w:cs="Arial"/>
+        </w:rPr>
+      </w:pPr>
+      <w:r>
+        <w:rPr>
+          <w:rFonts w:ascii="Arial" w:hAnsi="Arial" w:cs="Arial"/>
+        </w:rPr>
+        <w:t>El coordinador envía los correos p</w:t>
+      </w:r>
+      <w:r>
+        <w:rPr>
+          <w:rFonts w:ascii="Arial" w:hAnsi="Arial" w:cs="Arial"/>
+        </w:rPr>
+        <w:t>ertinentes al otro coordinador.</w:t>
+      </w:r>
+    </w:p>
+    <w:p>
+      <w:pPr>
+        <w:pStyle w:val="NormalWeb"/>
+        <w:numPr>
+          <w:ilvl w:val="0"/>
+          <w:numId w:val="1"/>
+        </w:numPr>
+        <w:spacing w:before="0" w:beforeAutospacing="0" w:afterAutospacing="0"/>
+        <w:jc w:val="both"/>
+        <w:rPr>
+          <w:rFonts w:ascii="Arial" w:hAnsi="Arial" w:cs="Arial"/>
+        </w:rPr>
+      </w:pPr>
+      <w:r>
+        <w:rPr>
+          <w:rFonts w:ascii="Arial" w:hAnsi="Arial" w:cs="Arial"/>
+        </w:rPr>
+        <w:t>El coordinador de la institución destino evalúa los documentos y responde al correo.</w:t>
+      </w:r>
+    </w:p>
+    <w:p>
+      <w:pPr>
+        <w:pStyle w:val="NormalWeb"/>
+        <w:numPr>
+          <w:ilvl w:val="0"/>
+          <w:numId w:val="1"/>
+        </w:numPr>
+        <w:spacing w:before="0" w:beforeAutospacing="0" w:afterAutospacing="0"/>
+        <w:jc w:val="both"/>
+        <w:rPr>
+          <w:rFonts w:ascii="Arial" w:hAnsi="Arial" w:cs="Arial"/>
+        </w:rPr>
+      </w:pPr>
+      <w:r>
+        <w:rPr>
+          <w:rFonts w:ascii="Arial" w:hAnsi="Arial" w:cs="Arial"/>
+        </w:rPr>
+        <w:t>El coordinador de origen recibe la respuesta del correo de a</w:t>
+      </w:r>
+      <w:r>
+        <w:rPr>
+          <w:rFonts w:ascii="Arial" w:hAnsi="Arial" w:cs="Arial"/>
+        </w:rPr>
+        <w:t>ceptación.</w:t>
+      </w:r>
+    </w:p>
+    <w:p>
+      <w:pPr>
+        <w:pStyle w:val="NormalWeb"/>
+        <w:numPr>
+          <w:ilvl w:val="0"/>
+          <w:numId w:val="1"/>
+        </w:numPr>
+        <w:spacing w:before="0" w:beforeAutospacing="0" w:afterAutospacing="0"/>
+        <w:jc w:val="both"/>
+        <w:rPr>
+          <w:rFonts w:ascii="Arial" w:hAnsi="Arial" w:cs="Arial"/>
+        </w:rPr>
+      </w:pPr>
+      <w:r>
+        <w:rPr>
+          <w:rFonts w:ascii="Arial" w:hAnsi="Arial" w:cs="Arial"/>
+        </w:rPr>
+        <w:t>El coordinador de la institución origen pasa la solicitud y documentación a</w:t>
+      </w:r>
+      <w:r>
+        <w:rPr>
+          <w:rFonts w:ascii="Arial" w:hAnsi="Arial" w:cs="Arial"/>
+        </w:rPr>
+        <w:t>l jefe de división de estudios.</w:t>
+      </w:r>
+    </w:p>
+    <w:p>
+      <w:pPr>
+        <w:pStyle w:val="NormalWeb"/>
+        <w:numPr>
+          <w:ilvl w:val="0"/>
+          <w:numId w:val="1"/>
+        </w:numPr>
+        <w:spacing w:before="0" w:beforeAutospacing="0" w:afterAutospacing="0"/>
+        <w:jc w:val="both"/>
+        <w:rPr>
+          <w:rFonts w:ascii="Arial" w:hAnsi="Arial" w:cs="Arial"/>
+        </w:rPr>
+      </w:pPr>
+      <w:r>
+        <w:rPr>
+          <w:rFonts w:ascii="Arial" w:hAnsi="Arial" w:cs="Arial"/>
+        </w:rPr>
+        <w:t>El jefe de división de estudios firma los doc</w:t>
+      </w:r>
+      <w:r>
+        <w:rPr>
+          <w:rFonts w:ascii="Arial" w:hAnsi="Arial" w:cs="Arial"/>
+        </w:rPr>
+        <w:t>umentos y aprueba la solicitud.</w:t>
+      </w:r>
+    </w:p>
+    <w:p>
+      <w:pPr>
+        <w:pStyle w:val="NormalWeb"/>
+        <w:numPr>
+          <w:ilvl w:val="0"/>
+          <w:numId w:val="1"/>
+        </w:numPr>
+        <w:spacing w:before="0" w:beforeAutospacing="0" w:afterAutospacing="0"/>
+        <w:jc w:val="both"/>
+        <w:rPr>
+          <w:rFonts w:ascii="Arial" w:hAnsi="Arial" w:cs="Arial"/>
+        </w:rPr>
+      </w:pPr>
+      <w:r>
+        <w:rPr>
+          <w:rFonts w:ascii="Arial" w:hAnsi="Arial" w:cs="Arial"/>
+        </w:rPr>
+        <w:t>El alumno recibe su carta de aceptación y se va de movilidad.</w:t>
+      </w:r>
+    </w:p>
+    <w:p>
+      <w:pPr>
+        <w:pStyle w:val="NormalWeb"/>
+        <w:spacing w:before="0" w:beforeAutospacing="0" w:afterAutospacing="0"/>
+        <w:jc w:val="both"/>
+        <w:rPr>
+          <w:rFonts w:ascii="Arial" w:hAnsi="Arial" w:cs="Arial"/>
+        </w:rPr>
+      </w:pPr>
     </w:p>
     <w:p>
       <w:pPr>
@@ -534,15 +651,567 @@
           <w:bCs/>
         </w:rPr>
       </w:pPr>
-      <w:r>
-        <w:rPr>
-          <w:rFonts w:ascii="Arial" w:hAnsi="Arial" w:cs="Arial"/>
-        </w:rPr>
-        <w:t>El alumno captura la solicitud y los requisitos. El coordinador de origen evalúa los documentos capturados por el alumno. El coordinador envía los correos pertinentes al otro coordinador. El coordinador de la institución destino evalúa los documentos y responde al correo. El coordinador de origen recibe la respuesta del correo de aceptación. El coordinador de la institución origen pasa la solicitud y documentación al jefe de división de estudios. El jefe de división de estudios firma los documentos y aprueba la solicitud. El alumno recibe su carta de aceptación y se va de movilidad.</w:t>
-      </w:r>
     </w:p>
     <w:p/>
     <w:p/>
+    <w:p>
+      <w:pPr>
+        <w:pStyle w:val="NormalWeb"/>
+        <w:spacing w:before="0" w:beforeAutospacing="0" w:afterAutospacing="0"/>
+        <w:jc w:val="both"/>
+        <w:rPr>
+          <w:rFonts w:ascii="Arial" w:hAnsi="Arial" w:cs="Arial"/>
+          <w:b/>
+        </w:rPr>
+      </w:pPr>
+      <w:r>
+        <w:rPr>
+          <w:rFonts w:ascii="Arial" w:hAnsi="Arial" w:cs="Arial"/>
+          <w:b/>
+        </w:rPr>
+        <w:lastRenderedPageBreak/>
+        <w:t xml:space="preserve">&gt; </w:t>
+      </w:r>
+      <w:r>
+        <w:rPr>
+          <w:rFonts w:ascii="Arial" w:hAnsi="Arial" w:cs="Arial"/>
+          <w:b/>
+        </w:rPr>
+        <w:t xml:space="preserve">Extensiones </w:t>
+      </w:r>
+      <w:r>
+        <w:rPr>
+          <w:rFonts w:ascii="Arial" w:hAnsi="Arial" w:cs="Arial"/>
+          <w:b/>
+        </w:rPr>
+        <w:t>(</w:t>
+      </w:r>
+      <w:r>
+        <w:rPr>
+          <w:rFonts w:ascii="Arial" w:hAnsi="Arial" w:cs="Arial"/>
+          <w:b/>
+        </w:rPr>
+        <w:t xml:space="preserve">o </w:t>
+      </w:r>
+      <w:r>
+        <w:rPr>
+          <w:rFonts w:ascii="Arial" w:hAnsi="Arial" w:cs="Arial"/>
+          <w:b/>
+        </w:rPr>
+        <w:t>flujos alternativos)</w:t>
+      </w:r>
+      <w:r>
+        <w:rPr>
+          <w:rFonts w:ascii="Arial" w:hAnsi="Arial" w:cs="Arial"/>
+          <w:b/>
+        </w:rPr>
+        <w:t>:</w:t>
+      </w:r>
+    </w:p>
+    <w:p>
+      <w:pPr>
+        <w:pStyle w:val="NormalWeb"/>
+        <w:numPr>
+          <w:ilvl w:val="0"/>
+          <w:numId w:val="2"/>
+        </w:numPr>
+        <w:spacing w:before="0" w:beforeAutospacing="0" w:afterAutospacing="0"/>
+        <w:jc w:val="both"/>
+        <w:rPr>
+          <w:rFonts w:ascii="Arial" w:hAnsi="Arial" w:cs="Arial"/>
+        </w:rPr>
+      </w:pPr>
+      <w:r>
+        <w:rPr>
+          <w:rFonts w:ascii="Arial" w:hAnsi="Arial" w:cs="Arial"/>
+        </w:rPr>
+        <w:t>Sistema no disponible por horario</w:t>
+      </w:r>
+    </w:p>
+    <w:p>
+      <w:pPr>
+        <w:pStyle w:val="NormalWeb"/>
+        <w:numPr>
+          <w:ilvl w:val="1"/>
+          <w:numId w:val="2"/>
+        </w:numPr>
+        <w:spacing w:before="0" w:beforeAutospacing="0" w:afterAutospacing="0"/>
+        <w:jc w:val="both"/>
+        <w:rPr>
+          <w:rFonts w:ascii="Arial" w:hAnsi="Arial" w:cs="Arial"/>
+        </w:rPr>
+      </w:pPr>
+      <w:r>
+        <w:rPr>
+          <w:rFonts w:ascii="Arial" w:hAnsi="Arial" w:cs="Arial"/>
+        </w:rPr>
+        <w:t>El sistema notifica que no está disponible, solo en su horario indicado</w:t>
+      </w:r>
+    </w:p>
+    <w:p>
+      <w:pPr>
+        <w:pStyle w:val="NormalWeb"/>
+        <w:numPr>
+          <w:ilvl w:val="0"/>
+          <w:numId w:val="2"/>
+        </w:numPr>
+        <w:spacing w:before="0" w:beforeAutospacing="0" w:afterAutospacing="0"/>
+        <w:jc w:val="both"/>
+        <w:rPr>
+          <w:rFonts w:ascii="Arial" w:hAnsi="Arial" w:cs="Arial"/>
+        </w:rPr>
+      </w:pPr>
+      <w:r>
+        <w:rPr>
+          <w:rFonts w:ascii="Arial" w:hAnsi="Arial" w:cs="Arial"/>
+        </w:rPr>
+        <w:t>Error al iniciar sesión</w:t>
+      </w:r>
+    </w:p>
+    <w:p>
+      <w:pPr>
+        <w:pStyle w:val="NormalWeb"/>
+        <w:numPr>
+          <w:ilvl w:val="1"/>
+          <w:numId w:val="2"/>
+        </w:numPr>
+        <w:spacing w:before="0" w:beforeAutospacing="0" w:afterAutospacing="0"/>
+        <w:jc w:val="both"/>
+        <w:rPr>
+          <w:rFonts w:ascii="Arial" w:hAnsi="Arial" w:cs="Arial"/>
+        </w:rPr>
+      </w:pPr>
+      <w:r>
+        <w:rPr>
+          <w:rFonts w:ascii="Arial" w:hAnsi="Arial" w:cs="Arial"/>
+        </w:rPr>
+        <w:t xml:space="preserve">El sistema </w:t>
+      </w:r>
+      <w:r>
+        <w:rPr>
+          <w:rFonts w:ascii="Arial" w:hAnsi="Arial" w:cs="Arial"/>
+        </w:rPr>
+        <w:t>arroja</w:t>
+      </w:r>
+      <w:r>
+        <w:rPr>
+          <w:rFonts w:ascii="Arial" w:hAnsi="Arial" w:cs="Arial"/>
+        </w:rPr>
+        <w:t xml:space="preserve"> un error de credenciales de inicio de sesión</w:t>
+      </w:r>
+    </w:p>
+    <w:p>
+      <w:pPr>
+        <w:pStyle w:val="NormalWeb"/>
+        <w:numPr>
+          <w:ilvl w:val="1"/>
+          <w:numId w:val="2"/>
+        </w:numPr>
+        <w:spacing w:before="0" w:beforeAutospacing="0" w:afterAutospacing="0"/>
+        <w:jc w:val="both"/>
+        <w:rPr>
+          <w:rFonts w:ascii="Arial" w:hAnsi="Arial" w:cs="Arial"/>
+        </w:rPr>
+      </w:pPr>
+      <w:r>
+        <w:rPr>
+          <w:rFonts w:ascii="Arial" w:hAnsi="Arial" w:cs="Arial"/>
+        </w:rPr>
+        <w:t>E</w:t>
+      </w:r>
+      <w:r>
+        <w:rPr>
+          <w:rFonts w:ascii="Arial" w:hAnsi="Arial" w:cs="Arial"/>
+        </w:rPr>
+        <w:t>l usuario tendrá la oportunidad de volver a introducir los datos</w:t>
+      </w:r>
+      <w:r>
+        <w:rPr>
+          <w:rFonts w:ascii="Arial" w:hAnsi="Arial" w:cs="Arial"/>
+        </w:rPr>
+        <w:t>.</w:t>
+      </w:r>
+    </w:p>
+    <w:p>
+      <w:pPr>
+        <w:pStyle w:val="NormalWeb"/>
+        <w:numPr>
+          <w:ilvl w:val="0"/>
+          <w:numId w:val="2"/>
+        </w:numPr>
+        <w:spacing w:before="0" w:beforeAutospacing="0" w:afterAutospacing="0"/>
+        <w:jc w:val="both"/>
+        <w:rPr>
+          <w:rFonts w:ascii="Arial" w:hAnsi="Arial" w:cs="Arial"/>
+        </w:rPr>
+      </w:pPr>
+      <w:r>
+        <w:rPr>
+          <w:rFonts w:ascii="Arial" w:hAnsi="Arial" w:cs="Arial"/>
+        </w:rPr>
+        <w:t>El alumno solicita su cuarta</w:t>
+      </w:r>
+      <w:r>
+        <w:rPr>
+          <w:rFonts w:ascii="Arial" w:hAnsi="Arial" w:cs="Arial"/>
+        </w:rPr>
+        <w:t xml:space="preserve"> solicitud</w:t>
+      </w:r>
+    </w:p>
+    <w:p>
+      <w:pPr>
+        <w:pStyle w:val="NormalWeb"/>
+        <w:numPr>
+          <w:ilvl w:val="1"/>
+          <w:numId w:val="2"/>
+        </w:numPr>
+        <w:spacing w:before="0" w:beforeAutospacing="0" w:afterAutospacing="0"/>
+        <w:jc w:val="both"/>
+        <w:rPr>
+          <w:rFonts w:ascii="Arial" w:hAnsi="Arial" w:cs="Arial"/>
+        </w:rPr>
+      </w:pPr>
+      <w:r>
+        <w:rPr>
+          <w:rFonts w:ascii="Arial" w:hAnsi="Arial" w:cs="Arial"/>
+        </w:rPr>
+        <w:t xml:space="preserve">El sistema </w:t>
+      </w:r>
+      <w:r>
+        <w:rPr>
+          <w:rFonts w:ascii="Arial" w:hAnsi="Arial" w:cs="Arial"/>
+        </w:rPr>
+        <w:t>arroja</w:t>
+      </w:r>
+      <w:r>
+        <w:rPr>
+          <w:rFonts w:ascii="Arial" w:hAnsi="Arial" w:cs="Arial"/>
+        </w:rPr>
+        <w:t xml:space="preserve"> un mensaje indicando que no se puede realizar una nueva solicitud, debido a que ha llegado al máximo permitido</w:t>
+      </w:r>
+    </w:p>
+    <w:p>
+      <w:pPr>
+        <w:pStyle w:val="NormalWeb"/>
+        <w:numPr>
+          <w:ilvl w:val="0"/>
+          <w:numId w:val="2"/>
+        </w:numPr>
+        <w:spacing w:before="0" w:beforeAutospacing="0" w:afterAutospacing="0"/>
+        <w:jc w:val="both"/>
+        <w:rPr>
+          <w:rFonts w:ascii="Arial" w:hAnsi="Arial" w:cs="Arial"/>
+        </w:rPr>
+      </w:pPr>
+      <w:r>
+        <w:rPr>
+          <w:rFonts w:ascii="Arial" w:hAnsi="Arial" w:cs="Arial"/>
+        </w:rPr>
+        <w:t>Documentación incompleta</w:t>
+      </w:r>
+    </w:p>
+    <w:p>
+      <w:pPr>
+        <w:pStyle w:val="NormalWeb"/>
+        <w:numPr>
+          <w:ilvl w:val="1"/>
+          <w:numId w:val="2"/>
+        </w:numPr>
+        <w:spacing w:before="0" w:beforeAutospacing="0" w:afterAutospacing="0"/>
+        <w:jc w:val="both"/>
+        <w:rPr>
+          <w:rFonts w:ascii="Arial" w:hAnsi="Arial" w:cs="Arial"/>
+        </w:rPr>
+      </w:pPr>
+      <w:r>
+        <w:rPr>
+          <w:rFonts w:ascii="Arial" w:hAnsi="Arial" w:cs="Arial"/>
+        </w:rPr>
+        <w:t>El sistema verifica y notifica que falta la documentación correspondi</w:t>
+      </w:r>
+      <w:r>
+        <w:rPr>
+          <w:rFonts w:ascii="Arial" w:hAnsi="Arial" w:cs="Arial"/>
+        </w:rPr>
+        <w:t>ente al proceso de movilidad.</w:t>
+      </w:r>
+    </w:p>
+    <w:p>
+      <w:pPr>
+        <w:pStyle w:val="NormalWeb"/>
+        <w:numPr>
+          <w:ilvl w:val="1"/>
+          <w:numId w:val="2"/>
+        </w:numPr>
+        <w:spacing w:before="0" w:beforeAutospacing="0" w:afterAutospacing="0"/>
+        <w:jc w:val="both"/>
+        <w:rPr>
+          <w:rFonts w:ascii="Arial" w:hAnsi="Arial" w:cs="Arial"/>
+        </w:rPr>
+      </w:pPr>
+      <w:r>
+        <w:rPr>
+          <w:rFonts w:ascii="Arial" w:hAnsi="Arial" w:cs="Arial"/>
+        </w:rPr>
+        <w:t>E</w:t>
+      </w:r>
+      <w:r>
+        <w:rPr>
+          <w:rFonts w:ascii="Arial" w:hAnsi="Arial" w:cs="Arial"/>
+        </w:rPr>
+        <w:t>l alumno tendrá la oportunidad de volver a enviar los documentos restantes.</w:t>
+      </w:r>
+    </w:p>
+    <w:p>
+      <w:pPr>
+        <w:pStyle w:val="NormalWeb"/>
+        <w:numPr>
+          <w:ilvl w:val="0"/>
+          <w:numId w:val="2"/>
+        </w:numPr>
+        <w:spacing w:before="0" w:beforeAutospacing="0" w:afterAutospacing="0"/>
+        <w:jc w:val="both"/>
+        <w:rPr>
+          <w:rFonts w:ascii="Arial" w:hAnsi="Arial" w:cs="Arial"/>
+        </w:rPr>
+      </w:pPr>
+      <w:r>
+        <w:rPr>
+          <w:rFonts w:ascii="Arial" w:hAnsi="Arial" w:cs="Arial"/>
+        </w:rPr>
+        <w:t>Falta de autorización de proceso de movilidad</w:t>
+      </w:r>
+    </w:p>
+    <w:p>
+      <w:pPr>
+        <w:pStyle w:val="NormalWeb"/>
+        <w:numPr>
+          <w:ilvl w:val="1"/>
+          <w:numId w:val="2"/>
+        </w:numPr>
+        <w:spacing w:before="0" w:beforeAutospacing="0" w:afterAutospacing="0"/>
+        <w:jc w:val="both"/>
+        <w:rPr>
+          <w:rFonts w:ascii="Arial" w:hAnsi="Arial" w:cs="Arial"/>
+        </w:rPr>
+      </w:pPr>
+      <w:r>
+        <w:rPr>
+          <w:rFonts w:ascii="Arial" w:hAnsi="Arial" w:cs="Arial"/>
+        </w:rPr>
+        <w:t>El sistema notifica al usuario que falta la autorización para llevar a cabo el proceso</w:t>
+      </w:r>
+      <w:r>
+        <w:rPr>
+          <w:rFonts w:ascii="Arial" w:hAnsi="Arial" w:cs="Arial"/>
+        </w:rPr>
+        <w:t xml:space="preserve"> de movilidad.</w:t>
+      </w:r>
+    </w:p>
+    <w:p>
+      <w:pPr>
+        <w:pStyle w:val="NormalWeb"/>
+        <w:numPr>
+          <w:ilvl w:val="0"/>
+          <w:numId w:val="2"/>
+        </w:numPr>
+        <w:spacing w:before="0" w:beforeAutospacing="0" w:afterAutospacing="0"/>
+        <w:jc w:val="both"/>
+        <w:rPr>
+          <w:rFonts w:ascii="Arial" w:hAnsi="Arial" w:cs="Arial"/>
+        </w:rPr>
+      </w:pPr>
+      <w:r>
+        <w:rPr>
+          <w:rFonts w:ascii="Arial" w:hAnsi="Arial" w:cs="Arial"/>
+        </w:rPr>
+        <w:t>Error de sistema</w:t>
+      </w:r>
+    </w:p>
+    <w:p>
+      <w:pPr>
+        <w:pStyle w:val="NormalWeb"/>
+        <w:numPr>
+          <w:ilvl w:val="1"/>
+          <w:numId w:val="2"/>
+        </w:numPr>
+        <w:spacing w:before="0" w:beforeAutospacing="0" w:afterAutospacing="0"/>
+        <w:jc w:val="both"/>
+        <w:rPr>
+          <w:rFonts w:ascii="Arial" w:hAnsi="Arial" w:cs="Arial"/>
+        </w:rPr>
+      </w:pPr>
+      <w:r>
+        <w:rPr>
+          <w:rFonts w:ascii="Arial" w:hAnsi="Arial" w:cs="Arial"/>
+        </w:rPr>
+        <w:t>El sistema intenta reconstruir el estado anterior</w:t>
+      </w:r>
+    </w:p>
+    <w:p>
+      <w:pPr>
+        <w:pStyle w:val="NormalWeb"/>
+        <w:numPr>
+          <w:ilvl w:val="1"/>
+          <w:numId w:val="2"/>
+        </w:numPr>
+        <w:spacing w:before="0" w:beforeAutospacing="0" w:afterAutospacing="0"/>
+        <w:jc w:val="both"/>
+        <w:rPr>
+          <w:rFonts w:ascii="Arial" w:hAnsi="Arial" w:cs="Arial"/>
+        </w:rPr>
+      </w:pPr>
+      <w:r>
+        <w:rPr>
+          <w:rFonts w:ascii="Arial" w:hAnsi="Arial" w:cs="Arial"/>
+        </w:rPr>
+        <w:t>El usuario deberá reiniciar el sistema y reintentar el acceso</w:t>
+      </w:r>
+    </w:p>
+    <w:p>
+      <w:pPr>
+        <w:pStyle w:val="NormalWeb"/>
+        <w:spacing w:before="0" w:beforeAutospacing="0" w:afterAutospacing="0"/>
+        <w:ind w:left="1440"/>
+        <w:jc w:val="both"/>
+        <w:rPr>
+          <w:rFonts w:ascii="Arial" w:hAnsi="Arial" w:cs="Arial"/>
+          <w:b/>
+        </w:rPr>
+      </w:pPr>
+    </w:p>
+    <w:p>
+      <w:pPr>
+        <w:pStyle w:val="NormalWeb"/>
+        <w:spacing w:before="0" w:beforeAutospacing="0" w:afterAutospacing="0"/>
+        <w:jc w:val="both"/>
+        <w:rPr>
+          <w:rFonts w:ascii="Arial" w:hAnsi="Arial" w:cs="Arial"/>
+          <w:b/>
+        </w:rPr>
+      </w:pPr>
+      <w:r>
+        <w:rPr>
+          <w:rFonts w:ascii="Arial" w:hAnsi="Arial" w:cs="Arial"/>
+          <w:b/>
+        </w:rPr>
+        <w:t xml:space="preserve">&gt; </w:t>
+      </w:r>
+      <w:r>
+        <w:rPr>
+          <w:rFonts w:ascii="Arial" w:hAnsi="Arial" w:cs="Arial"/>
+          <w:b/>
+        </w:rPr>
+        <w:t>Requisitos especiales:</w:t>
+      </w:r>
+    </w:p>
+    <w:p>
+      <w:pPr>
+        <w:pStyle w:val="NormalWeb"/>
+        <w:spacing w:before="0" w:beforeAutospacing="0" w:afterAutospacing="0"/>
+        <w:jc w:val="both"/>
+        <w:rPr>
+          <w:rFonts w:ascii="Arial" w:hAnsi="Arial" w:cs="Arial"/>
+        </w:rPr>
+      </w:pPr>
+      <w:r>
+        <w:rPr>
+          <w:rFonts w:ascii="Arial" w:hAnsi="Arial" w:cs="Arial"/>
+        </w:rPr>
+        <w:t>-Interfaz clara y amigable con el usuario</w:t>
+      </w:r>
+    </w:p>
+    <w:p>
+      <w:pPr>
+        <w:pStyle w:val="NormalWeb"/>
+        <w:spacing w:before="0" w:beforeAutospacing="0" w:afterAutospacing="0"/>
+        <w:jc w:val="both"/>
+        <w:rPr>
+          <w:rFonts w:ascii="Arial" w:hAnsi="Arial" w:cs="Arial"/>
+        </w:rPr>
+      </w:pPr>
+      <w:r>
+        <w:rPr>
+          <w:rFonts w:ascii="Arial" w:hAnsi="Arial" w:cs="Arial"/>
+        </w:rPr>
+        <w:t>-Equipo con acceso a internet</w:t>
+      </w:r>
+    </w:p>
+    <w:p>
+      <w:pPr>
+        <w:pStyle w:val="NormalWeb"/>
+        <w:spacing w:before="0" w:beforeAutospacing="0" w:afterAutospacing="0"/>
+        <w:jc w:val="both"/>
+        <w:rPr>
+          <w:rFonts w:ascii="Arial" w:hAnsi="Arial" w:cs="Arial"/>
+        </w:rPr>
+      </w:pPr>
+    </w:p>
+    <w:p>
+      <w:pPr>
+        <w:pStyle w:val="NormalWeb"/>
+        <w:spacing w:before="0" w:beforeAutospacing="0" w:afterAutospacing="0"/>
+        <w:jc w:val="both"/>
+        <w:rPr>
+          <w:rFonts w:ascii="Arial" w:hAnsi="Arial" w:cs="Arial"/>
+          <w:b/>
+        </w:rPr>
+      </w:pPr>
+      <w:bookmarkStart w:id="0" w:name="_GoBack"/>
+      <w:bookmarkEnd w:id="0"/>
+    </w:p>
+    <w:p>
+      <w:pPr>
+        <w:pStyle w:val="NormalWeb"/>
+        <w:spacing w:before="0" w:beforeAutospacing="0" w:afterAutospacing="0"/>
+        <w:jc w:val="both"/>
+        <w:rPr>
+          <w:rFonts w:ascii="Arial" w:hAnsi="Arial" w:cs="Arial"/>
+        </w:rPr>
+      </w:pPr>
+    </w:p>
+    <w:p>
+      <w:pPr>
+        <w:pStyle w:val="NormalWeb"/>
+        <w:spacing w:before="0" w:beforeAutospacing="0" w:afterAutospacing="0"/>
+        <w:jc w:val="both"/>
+        <w:rPr>
+          <w:rFonts w:ascii="Arial" w:hAnsi="Arial" w:cs="Arial"/>
+        </w:rPr>
+      </w:pPr>
+      <w:r>
+        <w:rPr>
+          <w:rFonts w:ascii="Arial" w:hAnsi="Arial" w:cs="Arial"/>
+        </w:rPr>
+        <w:t xml:space="preserve"> </w:t>
+      </w:r>
+    </w:p>
+    <w:p>
+      <w:pPr>
+        <w:pStyle w:val="NormalWeb"/>
+        <w:spacing w:before="0" w:beforeAutospacing="0" w:afterAutospacing="0"/>
+        <w:jc w:val="both"/>
+        <w:rPr>
+          <w:rFonts w:ascii="Arial" w:hAnsi="Arial" w:cs="Arial"/>
+        </w:rPr>
+      </w:pPr>
+    </w:p>
+    <w:p>
+      <w:pPr>
+        <w:pStyle w:val="NormalWeb"/>
+        <w:spacing w:before="0" w:beforeAutospacing="0" w:afterAutospacing="0"/>
+        <w:jc w:val="both"/>
+        <w:rPr>
+          <w:rFonts w:ascii="Arial" w:hAnsi="Arial" w:cs="Arial"/>
+        </w:rPr>
+      </w:pPr>
+      <w:r>
+        <w:rPr>
+          <w:rFonts w:ascii="Arial" w:hAnsi="Arial" w:cs="Arial"/>
+        </w:rPr>
+        <w:t xml:space="preserve"> </w:t>
+      </w:r>
+    </w:p>
     <w:p/>
     <w:sectPr>
       <w:pgSz w:w="12240" w:h="15840"/>
@@ -554,8 +1223,191 @@
 </w:document>
 </file>
 
+<file path=word/numbering.xml><?xml version="1.0" encoding="utf-8"?>
+<w:numbering xmlns:wpc="http://schemas.microsoft.com/office/word/2010/wordprocessingCanvas" xmlns:cx="http://schemas.microsoft.com/office/drawing/2014/chartex" xmlns:mc="http://schemas.openxmlformats.org/markup-compatibility/2006" xmlns:o="urn:schemas-microsoft-com:office:office" xmlns:r="http://schemas.openxmlformats.org/officeDocument/2006/relationships" xmlns:m="http://schemas.openxmlformats.org/officeDocument/2006/math" xmlns:v="urn:schemas-microsoft-com:vml" xmlns:wp14="http://schemas.microsoft.com/office/word/2010/wordprocessingDrawing" xmlns:wp="http://schemas.openxmlformats.org/drawingml/2006/wordprocessingDrawing" xmlns:w10="urn:schemas-microsoft-com:office:word" xmlns:w="http://schemas.openxmlformats.org/wordprocessingml/2006/main" xmlns:w14="http://schemas.microsoft.com/office/word/2010/wordml" xmlns:w15="http://schemas.microsoft.com/office/word/2012/wordml" xmlns:w16se="http://schemas.microsoft.com/office/word/2015/wordml/symex" xmlns:wpg="http://schemas.microsoft.com/office/word/2010/wordprocessingGroup" xmlns:wpi="http://schemas.microsoft.com/office/word/2010/wordprocessingInk" xmlns:wne="http://schemas.microsoft.com/office/word/2006/wordml" xmlns:wps="http://schemas.microsoft.com/office/word/2010/wordprocessingShape" mc:Ignorable="w14 w15 w16se wp14">
+  <w:abstractNum w:abstractNumId="0" w15:restartNumberingAfterBreak="0">
+    <w:nsid w:val="096B7BA3"/>
+    <w:multiLevelType w:val="hybridMultilevel"/>
+    <w:tmpl w:val="C2AE0B84"/>
+    <w:lvl w:ilvl="0" w:tplc="080A000F">
+      <w:start w:val="1"/>
+      <w:numFmt w:val="decimal"/>
+      <w:lvlText w:val="%1."/>
+      <w:lvlJc w:val="left"/>
+      <w:pPr>
+        <w:ind w:left="720" w:hanging="360"/>
+      </w:pPr>
+    </w:lvl>
+    <w:lvl w:ilvl="1" w:tplc="080A0019" w:tentative="1">
+      <w:start w:val="1"/>
+      <w:numFmt w:val="lowerLetter"/>
+      <w:lvlText w:val="%2."/>
+      <w:lvlJc w:val="left"/>
+      <w:pPr>
+        <w:ind w:left="1440" w:hanging="360"/>
+      </w:pPr>
+    </w:lvl>
+    <w:lvl w:ilvl="2" w:tplc="080A001B" w:tentative="1">
+      <w:start w:val="1"/>
+      <w:numFmt w:val="lowerRoman"/>
+      <w:lvlText w:val="%3."/>
+      <w:lvlJc w:val="right"/>
+      <w:pPr>
+        <w:ind w:left="2160" w:hanging="180"/>
+      </w:pPr>
+    </w:lvl>
+    <w:lvl w:ilvl="3" w:tplc="080A000F" w:tentative="1">
+      <w:start w:val="1"/>
+      <w:numFmt w:val="decimal"/>
+      <w:lvlText w:val="%4."/>
+      <w:lvlJc w:val="left"/>
+      <w:pPr>
+        <w:ind w:left="2880" w:hanging="360"/>
+      </w:pPr>
+    </w:lvl>
+    <w:lvl w:ilvl="4" w:tplc="080A0019" w:tentative="1">
+      <w:start w:val="1"/>
+      <w:numFmt w:val="lowerLetter"/>
+      <w:lvlText w:val="%5."/>
+      <w:lvlJc w:val="left"/>
+      <w:pPr>
+        <w:ind w:left="3600" w:hanging="360"/>
+      </w:pPr>
+    </w:lvl>
+    <w:lvl w:ilvl="5" w:tplc="080A001B" w:tentative="1">
+      <w:start w:val="1"/>
+      <w:numFmt w:val="lowerRoman"/>
+      <w:lvlText w:val="%6."/>
+      <w:lvlJc w:val="right"/>
+      <w:pPr>
+        <w:ind w:left="4320" w:hanging="180"/>
+      </w:pPr>
+    </w:lvl>
+    <w:lvl w:ilvl="6" w:tplc="080A000F" w:tentative="1">
+      <w:start w:val="1"/>
+      <w:numFmt w:val="decimal"/>
+      <w:lvlText w:val="%7."/>
+      <w:lvlJc w:val="left"/>
+      <w:pPr>
+        <w:ind w:left="5040" w:hanging="360"/>
+      </w:pPr>
+    </w:lvl>
+    <w:lvl w:ilvl="7" w:tplc="080A0019" w:tentative="1">
+      <w:start w:val="1"/>
+      <w:numFmt w:val="lowerLetter"/>
+      <w:lvlText w:val="%8."/>
+      <w:lvlJc w:val="left"/>
+      <w:pPr>
+        <w:ind w:left="5760" w:hanging="360"/>
+      </w:pPr>
+    </w:lvl>
+    <w:lvl w:ilvl="8" w:tplc="080A001B" w:tentative="1">
+      <w:start w:val="1"/>
+      <w:numFmt w:val="lowerRoman"/>
+      <w:lvlText w:val="%9."/>
+      <w:lvlJc w:val="right"/>
+      <w:pPr>
+        <w:ind w:left="6480" w:hanging="180"/>
+      </w:pPr>
+    </w:lvl>
+  </w:abstractNum>
+  <w:abstractNum w:abstractNumId="1" w15:restartNumberingAfterBreak="0">
+    <w:nsid w:val="191F5F4B"/>
+    <w:multiLevelType w:val="hybridMultilevel"/>
+    <w:tmpl w:val="75CEBD00"/>
+    <w:lvl w:ilvl="0" w:tplc="080A0019">
+      <w:start w:val="1"/>
+      <w:numFmt w:val="lowerLetter"/>
+      <w:lvlText w:val="%1."/>
+      <w:lvlJc w:val="left"/>
+      <w:pPr>
+        <w:ind w:left="720" w:hanging="360"/>
+      </w:pPr>
+    </w:lvl>
+    <w:lvl w:ilvl="1" w:tplc="080A000F">
+      <w:start w:val="1"/>
+      <w:numFmt w:val="decimal"/>
+      <w:lvlText w:val="%2."/>
+      <w:lvlJc w:val="left"/>
+      <w:pPr>
+        <w:ind w:left="1440" w:hanging="360"/>
+      </w:pPr>
+    </w:lvl>
+    <w:lvl w:ilvl="2" w:tplc="080A001B" w:tentative="1">
+      <w:start w:val="1"/>
+      <w:numFmt w:val="lowerRoman"/>
+      <w:lvlText w:val="%3."/>
+      <w:lvlJc w:val="right"/>
+      <w:pPr>
+        <w:ind w:left="2160" w:hanging="180"/>
+      </w:pPr>
+    </w:lvl>
+    <w:lvl w:ilvl="3" w:tplc="080A000F" w:tentative="1">
+      <w:start w:val="1"/>
+      <w:numFmt w:val="decimal"/>
+      <w:lvlText w:val="%4."/>
+      <w:lvlJc w:val="left"/>
+      <w:pPr>
+        <w:ind w:left="2880" w:hanging="360"/>
+      </w:pPr>
+    </w:lvl>
+    <w:lvl w:ilvl="4" w:tplc="080A0019" w:tentative="1">
+      <w:start w:val="1"/>
+      <w:numFmt w:val="lowerLetter"/>
+      <w:lvlText w:val="%5."/>
+      <w:lvlJc w:val="left"/>
+      <w:pPr>
+        <w:ind w:left="3600" w:hanging="360"/>
+      </w:pPr>
+    </w:lvl>
+    <w:lvl w:ilvl="5" w:tplc="080A001B" w:tentative="1">
+      <w:start w:val="1"/>
+      <w:numFmt w:val="lowerRoman"/>
+      <w:lvlText w:val="%6."/>
+      <w:lvlJc w:val="right"/>
+      <w:pPr>
+        <w:ind w:left="4320" w:hanging="180"/>
+      </w:pPr>
+    </w:lvl>
+    <w:lvl w:ilvl="6" w:tplc="080A000F" w:tentative="1">
+      <w:start w:val="1"/>
+      <w:numFmt w:val="decimal"/>
+      <w:lvlText w:val="%7."/>
+      <w:lvlJc w:val="left"/>
+      <w:pPr>
+        <w:ind w:left="5040" w:hanging="360"/>
+      </w:pPr>
+    </w:lvl>
+    <w:lvl w:ilvl="7" w:tplc="080A0019" w:tentative="1">
+      <w:start w:val="1"/>
+      <w:numFmt w:val="lowerLetter"/>
+      <w:lvlText w:val="%8."/>
+      <w:lvlJc w:val="left"/>
+      <w:pPr>
+        <w:ind w:left="5760" w:hanging="360"/>
+      </w:pPr>
+    </w:lvl>
+    <w:lvl w:ilvl="8" w:tplc="080A001B" w:tentative="1">
+      <w:start w:val="1"/>
+      <w:numFmt w:val="lowerRoman"/>
+      <w:lvlText w:val="%9."/>
+      <w:lvlJc w:val="right"/>
+      <w:pPr>
+        <w:ind w:left="6480" w:hanging="180"/>
+      </w:pPr>
+    </w:lvl>
+  </w:abstractNum>
+  <w:num w:numId="1">
+    <w:abstractNumId w:val="0"/>
+  </w:num>
+  <w:num w:numId="2">
+    <w:abstractNumId w:val="1"/>
+  </w:num>
+</w:numbering>
+</file>
+
 <file path=word/styles.xml><?xml version="1.0" encoding="utf-8"?>
-<w:styles xmlns:mc="http://schemas.openxmlformats.org/markup-compatibility/2006" xmlns:r="http://schemas.openxmlformats.org/officeDocument/2006/relationships" xmlns:w="http://schemas.openxmlformats.org/wordprocessingml/2006/main" xmlns:w14="http://schemas.microsoft.com/office/word/2010/wordml" xmlns:w15="http://schemas.microsoft.com/office/word/2012/wordml" xmlns:w16cex="http://schemas.microsoft.com/office/word/2018/wordml/cex" xmlns:w16cid="http://schemas.microsoft.com/office/word/2016/wordml/cid" xmlns:w16="http://schemas.microsoft.com/office/word/2018/wordml" xmlns:w16sdtdh="http://schemas.microsoft.com/office/word/2020/wordml/sdtdatahash" xmlns:w16se="http://schemas.microsoft.com/office/word/2015/wordml/symex" mc:Ignorable="w14 w15 w16se w16cid w16 w16cex w16sdtdh">
+<w:styles xmlns:mc="http://schemas.openxmlformats.org/markup-compatibility/2006" xmlns:r="http://schemas.openxmlformats.org/officeDocument/2006/relationships" xmlns:w="http://schemas.openxmlformats.org/wordprocessingml/2006/main" xmlns:w14="http://schemas.microsoft.com/office/word/2010/wordml" xmlns:w15="http://schemas.microsoft.com/office/word/2012/wordml" xmlns:w16se="http://schemas.microsoft.com/office/word/2015/wordml/symex" mc:Ignorable="w14 w15 w16se">
   <w:docDefaults>
     <w:rPrDefault>
       <w:rPr>
@@ -573,7 +1425,7 @@
       </w:pPr>
     </w:pPrDefault>
   </w:docDefaults>
-  <w:latentStyles w:defLockedState="0" w:defUIPriority="99" w:defSemiHidden="0" w:defUnhideWhenUsed="0" w:defQFormat="0" w:count="376">
+  <w:latentStyles w:defLockedState="0" w:defUIPriority="99" w:defSemiHidden="0" w:defUnhideWhenUsed="0" w:defQFormat="0" w:count="371">
     <w:lsdException w:name="Normal" w:uiPriority="0" w:qFormat="1"/>
     <w:lsdException w:name="heading 1" w:uiPriority="9" w:qFormat="1"/>
     <w:lsdException w:name="heading 2" w:semiHidden="1" w:uiPriority="9" w:unhideWhenUsed="1" w:qFormat="1"/>
@@ -945,11 +1797,6 @@
     <w:lsdException w:name="List Table 5 Dark Accent 6" w:uiPriority="50"/>
     <w:lsdException w:name="List Table 6 Colorful Accent 6" w:uiPriority="51"/>
     <w:lsdException w:name="List Table 7 Colorful Accent 6" w:uiPriority="52"/>
-    <w:lsdException w:name="Mention" w:semiHidden="1" w:unhideWhenUsed="1"/>
-    <w:lsdException w:name="Smart Hyperlink" w:semiHidden="1" w:unhideWhenUsed="1"/>
-    <w:lsdException w:name="Hashtag" w:semiHidden="1" w:unhideWhenUsed="1"/>
-    <w:lsdException w:name="Unresolved Mention" w:semiHidden="1" w:unhideWhenUsed="1"/>
-    <w:lsdException w:name="Smart Link" w:semiHidden="1" w:unhideWhenUsed="1"/>
   </w:latentStyles>
   <w:style w:type="paragraph" w:default="1" w:styleId="Normal">
     <w:name w:val="Normal"/>

</xml_diff>